<commit_message>
Tareas de Noviembre terminadas menos BD
</commit_message>
<xml_diff>
--- a/Asignaturas/Entornos de Desarrollo/UD1/Prueba Abierta/Plantilla - Prueba Abierta 1 UD1 Borrador.docx
+++ b/Asignaturas/Entornos de Desarrollo/UD1/Prueba Abierta/Plantilla - Prueba Abierta 1 UD1 Borrador.docx
@@ -1694,24 +1694,90 @@
     </w:p>
     <w:p>
       <w:pPr>
-        <w:pStyle w:val="Ttulo1"/>
-        <w:rPr>
-          <w:lang w:val="es-ES"/>
-        </w:rPr>
-      </w:pPr>
-      <w:sdt>
-        <w:sdtPr>
-          <w:id w:val="290869999"/>
-          <w:placeholder>
-            <w:docPart w:val="28547390CA40451789EAFD4885729A19"/>
-          </w:placeholder>
-          <w15:appearance w15:val="hidden"/>
-        </w:sdtPr>
-        <w:sdtContent>
+        <w:rPr>
+          <w:rFonts w:cstheme="minorHAnsi"/>
+          <w:szCs w:val="28"/>
+          <w:lang w:val="es-ES"/>
+        </w:rPr>
+      </w:pPr>
+      <w:r>
+        <w:rPr>
+          <w:rFonts w:cstheme="minorHAnsi"/>
+          <w:noProof/>
+          <w:szCs w:val="28"/>
+          <w:lang w:val="es-ES"/>
+        </w:rPr>
+        <w:drawing>
+          <wp:inline distT="0" distB="0" distL="0" distR="0" wp14:anchorId="437C61F5" wp14:editId="582B9DB1">
+            <wp:extent cx="5943600" cy="3043555"/>
+            <wp:effectExtent l="19050" t="19050" r="19050" b="23495"/>
+            <wp:docPr id="739740686" name="Imagen 5"/>
+            <wp:cNvGraphicFramePr>
+              <a:graphicFrameLocks xmlns:a="http://schemas.openxmlformats.org/drawingml/2006/main" noChangeAspect="1"/>
+            </wp:cNvGraphicFramePr>
+            <a:graphic xmlns:a="http://schemas.openxmlformats.org/drawingml/2006/main">
+              <a:graphicData uri="http://schemas.openxmlformats.org/drawingml/2006/picture">
+                <pic:pic xmlns:pic="http://schemas.openxmlformats.org/drawingml/2006/picture">
+                  <pic:nvPicPr>
+                    <pic:cNvPr id="739740686" name="Imagen 739740686"/>
+                    <pic:cNvPicPr/>
+                  </pic:nvPicPr>
+                  <pic:blipFill>
+                    <a:blip r:embed="rId16"/>
+                    <a:stretch>
+                      <a:fillRect/>
+                    </a:stretch>
+                  </pic:blipFill>
+                  <pic:spPr>
+                    <a:xfrm>
+                      <a:off x="0" y="0"/>
+                      <a:ext cx="5943600" cy="3043555"/>
+                    </a:xfrm>
+                    <a:prstGeom prst="rect">
+                      <a:avLst/>
+                    </a:prstGeom>
+                    <a:ln>
+                      <a:solidFill>
+                        <a:schemeClr val="accent1"/>
+                      </a:solidFill>
+                    </a:ln>
+                  </pic:spPr>
+                </pic:pic>
+              </a:graphicData>
+            </a:graphic>
+          </wp:inline>
+        </w:drawing>
+      </w:r>
+    </w:p>
+    <w:sdt>
+      <w:sdtPr>
+        <w:id w:val="290869999"/>
+        <w:placeholder>
+          <w:docPart w:val="28547390CA40451789EAFD4885729A19"/>
+        </w:placeholder>
+        <w15:appearance w15:val="hidden"/>
+      </w:sdtPr>
+      <w:sdtContent>
+        <w:p>
+          <w:pPr>
+            <w:pStyle w:val="Ttulo1"/>
+          </w:pPr>
+        </w:p>
+        <w:p/>
+        <w:p/>
+        <w:p/>
+        <w:p>
+          <w:pPr>
+            <w:pStyle w:val="Ttulo1"/>
+            <w:rPr>
+              <w:lang w:val="es-ES"/>
+            </w:rPr>
+          </w:pPr>
           <w:r>
             <w:rPr>
               <w:lang w:val="es-ES"/>
             </w:rPr>
+            <w:lastRenderedPageBreak/>
             <w:t>0</w:t>
           </w:r>
           <w:r>
@@ -1720,9 +1786,9 @@
             </w:rPr>
             <w:t>3</w:t>
           </w:r>
-        </w:sdtContent>
-      </w:sdt>
-    </w:p>
+        </w:p>
+      </w:sdtContent>
+    </w:sdt>
     <w:p>
       <w:pPr>
         <w:pStyle w:val="Ttulo1"/>
@@ -1794,6 +1860,8 @@
       <w:pPr>
         <w:rPr>
           <w:rFonts w:cstheme="minorHAnsi"/>
+          <w:b/>
+          <w:bCs/>
           <w:szCs w:val="28"/>
           <w:lang w:val="es-ES"/>
         </w:rPr>
@@ -1802,6 +1870,8 @@
       <w:r>
         <w:rPr>
           <w:rFonts w:cstheme="minorHAnsi"/>
+          <w:b/>
+          <w:bCs/>
           <w:szCs w:val="28"/>
           <w:lang w:val="es-ES"/>
         </w:rPr>
@@ -1811,6 +1881,8 @@
       <w:r>
         <w:rPr>
           <w:rFonts w:cstheme="minorHAnsi"/>
+          <w:b/>
+          <w:bCs/>
           <w:szCs w:val="28"/>
           <w:lang w:val="es-ES"/>
         </w:rPr>
@@ -1895,6 +1967,15 @@
           <w:lang w:val="es-ES"/>
         </w:rPr>
       </w:pPr>
+    </w:p>
+    <w:p>
+      <w:pPr>
+        <w:rPr>
+          <w:rFonts w:cstheme="minorHAnsi"/>
+          <w:szCs w:val="28"/>
+          <w:lang w:val="es-ES"/>
+        </w:rPr>
+      </w:pPr>
       <w:r>
         <w:rPr>
           <w:rFonts w:cstheme="minorHAnsi"/>
@@ -1938,6 +2019,15 @@
           <w:lang w:val="es-ES"/>
         </w:rPr>
       </w:pPr>
+    </w:p>
+    <w:p>
+      <w:pPr>
+        <w:rPr>
+          <w:rFonts w:cstheme="minorHAnsi"/>
+          <w:szCs w:val="28"/>
+          <w:lang w:val="es-ES"/>
+        </w:rPr>
+      </w:pPr>
       <w:r>
         <w:rPr>
           <w:rFonts w:cstheme="minorHAnsi"/>
@@ -2042,12 +2132,35 @@
           <w:lang w:val="es-ES"/>
         </w:rPr>
       </w:pPr>
+    </w:p>
+    <w:p>
+      <w:pPr>
+        <w:rPr>
+          <w:rFonts w:cstheme="minorHAnsi"/>
+          <w:szCs w:val="28"/>
+          <w:lang w:val="es-ES"/>
+        </w:rPr>
+      </w:pPr>
+    </w:p>
+    <w:p>
+      <w:pPr>
+        <w:rPr>
+          <w:rFonts w:cstheme="minorHAnsi"/>
+          <w:b/>
+          <w:bCs/>
+          <w:szCs w:val="28"/>
+          <w:lang w:val="es-ES"/>
+        </w:rPr>
+      </w:pPr>
       <w:r>
         <w:rPr>
           <w:rFonts w:cstheme="minorHAnsi"/>
-          <w:szCs w:val="28"/>
-          <w:lang w:val="es-ES"/>
-        </w:rPr>
+          <w:b/>
+          <w:bCs/>
+          <w:szCs w:val="28"/>
+          <w:lang w:val="es-ES"/>
+        </w:rPr>
+        <w:lastRenderedPageBreak/>
         <w:t>Sistemas de control de versiones:</w:t>
       </w:r>
     </w:p>
@@ -2181,9 +2294,22 @@
           <w:lang w:val="es-ES"/>
         </w:rPr>
       </w:pPr>
+    </w:p>
+    <w:p>
+      <w:pPr>
+        <w:rPr>
+          <w:rFonts w:cstheme="minorHAnsi"/>
+          <w:b/>
+          <w:bCs/>
+          <w:szCs w:val="28"/>
+          <w:lang w:val="es-ES"/>
+        </w:rPr>
+      </w:pPr>
       <w:r>
         <w:rPr>
           <w:rFonts w:cstheme="minorHAnsi"/>
+          <w:b/>
+          <w:bCs/>
           <w:szCs w:val="28"/>
           <w:lang w:val="es-ES"/>
         </w:rPr>
@@ -2459,7 +2585,6 @@
           <w:szCs w:val="28"/>
           <w:lang w:val="es-ES"/>
         </w:rPr>
-        <w:lastRenderedPageBreak/>
         <w:t>Selenium</w:t>
       </w:r>
       <w:proofErr w:type="spellEnd"/>
@@ -2514,24 +2639,6 @@
         </w:rPr>
         <w:t>Ventajas: Garantiza que la funcionalidad y la experiencia del usuario sean buenas en proyectos web.</w:t>
       </w:r>
-    </w:p>
-    <w:p>
-      <w:pPr>
-        <w:rPr>
-          <w:rFonts w:cstheme="minorHAnsi"/>
-          <w:szCs w:val="28"/>
-          <w:lang w:val="es-ES"/>
-        </w:rPr>
-      </w:pPr>
-    </w:p>
-    <w:p>
-      <w:pPr>
-        <w:rPr>
-          <w:rFonts w:cstheme="minorHAnsi"/>
-          <w:szCs w:val="28"/>
-          <w:lang w:val="es-ES"/>
-        </w:rPr>
-      </w:pPr>
     </w:p>
     <w:p>
       <w:pPr>
@@ -2566,6 +2673,14 @@
     </w:p>
     <w:sdt>
       <w:sdtPr>
+        <w:rPr>
+          <w:rFonts w:asciiTheme="minorHAnsi" w:eastAsiaTheme="minorHAnsi" w:hAnsiTheme="minorHAnsi" w:cstheme="minorBidi"/>
+          <w:caps w:val="0"/>
+          <w:color w:val="auto"/>
+          <w:spacing w:val="0"/>
+          <w:sz w:val="28"/>
+          <w:szCs w:val="22"/>
+        </w:rPr>
         <w:id w:val="-857733613"/>
         <w:placeholder>
           <w:docPart w:val="DFC322AB642A44C2AFD70533210D8488"/>
@@ -2574,12 +2689,6 @@
       </w:sdtPr>
       <w:sdtEndPr>
         <w:rPr>
-          <w:rFonts w:asciiTheme="minorHAnsi" w:eastAsiaTheme="minorHAnsi" w:hAnsiTheme="minorHAnsi" w:cstheme="minorBidi"/>
-          <w:caps w:val="0"/>
-          <w:color w:val="auto"/>
-          <w:spacing w:val="0"/>
-          <w:sz w:val="28"/>
-          <w:szCs w:val="22"/>
           <w:lang w:val="es-ES"/>
         </w:rPr>
       </w:sdtEndPr>
@@ -2904,7 +3013,6 @@
           <w:szCs w:val="28"/>
           <w:lang w:val="es-ES"/>
         </w:rPr>
-        <w:lastRenderedPageBreak/>
         <w:t>Documento creado: Manual para Desarrolladores.</w:t>
       </w:r>
     </w:p>
@@ -3086,6 +3194,7 @@
           <w:szCs w:val="28"/>
           <w:lang w:val="es-ES"/>
         </w:rPr>
+        <w:lastRenderedPageBreak/>
         <w:t>Casos de prueba desarrollados para validar funcionalidades.</w:t>
       </w:r>
     </w:p>
@@ -3253,123 +3362,54 @@
           <w:lang w:val="es-ES"/>
         </w:rPr>
       </w:pPr>
-    </w:p>
-    <w:p>
-      <w:pPr>
-        <w:rPr>
-          <w:rFonts w:cstheme="minorHAnsi"/>
-          <w:szCs w:val="28"/>
-          <w:lang w:val="es-ES"/>
-        </w:rPr>
-      </w:pPr>
-    </w:p>
-    <w:p>
-      <w:pPr>
-        <w:rPr>
-          <w:rFonts w:cstheme="minorHAnsi"/>
-          <w:szCs w:val="28"/>
-          <w:lang w:val="es-ES"/>
-        </w:rPr>
-      </w:pPr>
-    </w:p>
-    <w:p>
-      <w:pPr>
-        <w:rPr>
-          <w:rFonts w:cstheme="minorHAnsi"/>
-          <w:szCs w:val="28"/>
-          <w:lang w:val="es-ES"/>
-        </w:rPr>
-      </w:pPr>
-    </w:p>
-    <w:p>
-      <w:pPr>
-        <w:rPr>
-          <w:rFonts w:cstheme="minorHAnsi"/>
-          <w:szCs w:val="28"/>
-          <w:lang w:val="es-ES"/>
-        </w:rPr>
-      </w:pPr>
-    </w:p>
-    <w:p>
-      <w:pPr>
-        <w:rPr>
-          <w:rFonts w:cstheme="minorHAnsi"/>
-          <w:szCs w:val="28"/>
-          <w:lang w:val="es-ES"/>
-        </w:rPr>
-      </w:pPr>
-    </w:p>
-    <w:p>
-      <w:pPr>
-        <w:rPr>
-          <w:rFonts w:cstheme="minorHAnsi"/>
-          <w:szCs w:val="28"/>
-          <w:lang w:val="es-ES"/>
-        </w:rPr>
-      </w:pPr>
-    </w:p>
-    <w:p>
-      <w:pPr>
-        <w:rPr>
-          <w:rFonts w:cstheme="minorHAnsi"/>
-          <w:szCs w:val="28"/>
-          <w:lang w:val="es-ES"/>
-        </w:rPr>
-      </w:pPr>
-    </w:p>
-    <w:p>
-      <w:pPr>
-        <w:rPr>
-          <w:rFonts w:cstheme="minorHAnsi"/>
-          <w:szCs w:val="28"/>
-          <w:lang w:val="es-ES"/>
-        </w:rPr>
-      </w:pPr>
-    </w:p>
-    <w:p>
-      <w:pPr>
-        <w:rPr>
-          <w:rFonts w:cstheme="minorHAnsi"/>
-          <w:szCs w:val="28"/>
-          <w:lang w:val="es-ES"/>
-        </w:rPr>
-      </w:pPr>
-    </w:p>
-    <w:p>
-      <w:pPr>
-        <w:rPr>
-          <w:rFonts w:cstheme="minorHAnsi"/>
-          <w:szCs w:val="28"/>
-          <w:lang w:val="es-ES"/>
-        </w:rPr>
-      </w:pPr>
-    </w:p>
-    <w:p>
-      <w:pPr>
-        <w:rPr>
-          <w:rFonts w:cstheme="minorHAnsi"/>
-          <w:szCs w:val="28"/>
-          <w:lang w:val="es-ES"/>
-        </w:rPr>
-      </w:pPr>
-    </w:p>
-    <w:p>
-      <w:pPr>
-        <w:rPr>
-          <w:rFonts w:cstheme="minorHAnsi"/>
-          <w:szCs w:val="28"/>
-          <w:lang w:val="es-ES"/>
-        </w:rPr>
-      </w:pPr>
-    </w:p>
-    <w:p>
-      <w:pPr>
-        <w:rPr>
-          <w:rFonts w:cstheme="minorHAnsi"/>
-          <w:szCs w:val="28"/>
-          <w:lang w:val="es-ES"/>
-        </w:rPr>
-      </w:pPr>
+      <w:r>
+        <w:rPr>
+          <w:rFonts w:cstheme="minorHAnsi"/>
+          <w:noProof/>
+          <w:szCs w:val="28"/>
+          <w:lang w:val="es-ES"/>
+        </w:rPr>
+        <w:drawing>
+          <wp:inline distT="0" distB="0" distL="0" distR="0" wp14:anchorId="51D859C4" wp14:editId="1EAC7082">
+            <wp:extent cx="5943600" cy="5601970"/>
+            <wp:effectExtent l="19050" t="19050" r="19050" b="17780"/>
+            <wp:docPr id="505081660" name="Imagen 6"/>
+            <wp:cNvGraphicFramePr>
+              <a:graphicFrameLocks xmlns:a="http://schemas.openxmlformats.org/drawingml/2006/main" noChangeAspect="1"/>
+            </wp:cNvGraphicFramePr>
+            <a:graphic xmlns:a="http://schemas.openxmlformats.org/drawingml/2006/main">
+              <a:graphicData uri="http://schemas.openxmlformats.org/drawingml/2006/picture">
+                <pic:pic xmlns:pic="http://schemas.openxmlformats.org/drawingml/2006/picture">
+                  <pic:nvPicPr>
+                    <pic:cNvPr id="505081660" name="Imagen 505081660"/>
+                    <pic:cNvPicPr/>
+                  </pic:nvPicPr>
+                  <pic:blipFill>
+                    <a:blip r:embed="rId17"/>
+                    <a:stretch>
+                      <a:fillRect/>
+                    </a:stretch>
+                  </pic:blipFill>
+                  <pic:spPr>
+                    <a:xfrm>
+                      <a:off x="0" y="0"/>
+                      <a:ext cx="5943600" cy="5601970"/>
+                    </a:xfrm>
+                    <a:prstGeom prst="rect">
+                      <a:avLst/>
+                    </a:prstGeom>
+                    <a:ln>
+                      <a:solidFill>
+                        <a:schemeClr val="accent1"/>
+                      </a:solidFill>
+                    </a:ln>
+                  </pic:spPr>
+                </pic:pic>
+              </a:graphicData>
+            </a:graphic>
+          </wp:inline>
+        </w:drawing>
+      </w:r>
     </w:p>
     <w:p>
       <w:pPr>
@@ -4382,6 +4422,336 @@
         </w:rPr>
       </w:pPr>
     </w:p>
+    <w:p>
+      <w:pPr>
+        <w:rPr>
+          <w:rFonts w:cstheme="minorHAnsi"/>
+          <w:szCs w:val="28"/>
+          <w:lang w:val="es-ES"/>
+        </w:rPr>
+      </w:pPr>
+    </w:p>
+    <w:p>
+      <w:pPr>
+        <w:pStyle w:val="Ttulo1"/>
+        <w:rPr>
+          <w:lang w:val="es-ES"/>
+        </w:rPr>
+      </w:pPr>
+      <w:sdt>
+        <w:sdtPr>
+          <w:rPr>
+            <w:lang w:val="es-ES"/>
+          </w:rPr>
+          <w:id w:val="144255646"/>
+          <w:placeholder>
+            <w:docPart w:val="285626E95D524078970145598A1DC6FE"/>
+          </w:placeholder>
+          <w15:appearance w15:val="hidden"/>
+        </w:sdtPr>
+        <w:sdtContent>
+          <w:r>
+            <w:rPr>
+              <w:lang w:val="es-ES"/>
+            </w:rPr>
+            <w:t>0</w:t>
+          </w:r>
+          <w:r>
+            <w:rPr>
+              <w:lang w:val="es-ES"/>
+            </w:rPr>
+            <w:t>6</w:t>
+          </w:r>
+        </w:sdtContent>
+      </w:sdt>
+    </w:p>
+    <w:p>
+      <w:pPr>
+        <w:pStyle w:val="Ttulo1"/>
+        <w:rPr>
+          <w:lang w:val="es-ES"/>
+        </w:rPr>
+      </w:pPr>
+      <w:r>
+        <w:rPr>
+          <w:lang w:val="es-ES"/>
+        </w:rPr>
+        <w:t>R</w:t>
+      </w:r>
+      <w:r>
+        <w:rPr>
+          <w:lang w:val="es-ES"/>
+        </w:rPr>
+        <w:t>eferencias</w:t>
+      </w:r>
+    </w:p>
+    <w:p>
+      <w:pPr>
+        <w:rPr>
+          <w:lang w:val="es-ES"/>
+        </w:rPr>
+      </w:pPr>
+    </w:p>
+    <w:p>
+      <w:pPr>
+        <w:rPr>
+          <w:lang w:val="es-ES"/>
+        </w:rPr>
+      </w:pPr>
+      <w:hyperlink r:id="rId18" w:history="1">
+        <w:r>
+          <w:rPr>
+            <w:rStyle w:val="Hipervnculo"/>
+            <w:lang w:val="es-ES"/>
+          </w:rPr>
+          <w:t>https://www.freecodecamp.org/news/what-is-computer-programming-defining-software-development/</w:t>
+        </w:r>
+      </w:hyperlink>
+    </w:p>
+    <w:p>
+      <w:pPr>
+        <w:rPr>
+          <w:lang w:val="es-ES"/>
+        </w:rPr>
+      </w:pPr>
+    </w:p>
+    <w:p>
+      <w:pPr>
+        <w:rPr>
+          <w:lang w:val="es-ES"/>
+        </w:rPr>
+      </w:pPr>
+      <w:hyperlink r:id="rId19" w:history="1">
+        <w:r>
+          <w:rPr>
+            <w:rStyle w:val="Hipervnculo"/>
+            <w:lang w:val="es-ES"/>
+          </w:rPr>
+          <w:t>https://www.linkedin.com/pulse/la-importancia-de-documentaci%C3%B3n-en-los-proyectos-software-/</w:t>
+        </w:r>
+      </w:hyperlink>
+    </w:p>
+    <w:p>
+      <w:pPr>
+        <w:rPr>
+          <w:lang w:val="es-ES"/>
+        </w:rPr>
+      </w:pPr>
+    </w:p>
+    <w:p>
+      <w:pPr>
+        <w:rPr>
+          <w:lang w:val="es-ES"/>
+        </w:rPr>
+      </w:pPr>
+      <w:hyperlink r:id="rId20" w:history="1">
+        <w:r>
+          <w:rPr>
+            <w:rStyle w:val="Hipervnculo"/>
+            <w:lang w:val="es-ES"/>
+          </w:rPr>
+          <w:t>https://itequia.com/es/la-documentacion-el-secreto-para-optimizar-procesos-y-evitar-errores-costosos/</w:t>
+        </w:r>
+      </w:hyperlink>
+    </w:p>
+    <w:p>
+      <w:pPr>
+        <w:rPr>
+          <w:lang w:val="es-ES"/>
+        </w:rPr>
+      </w:pPr>
+    </w:p>
+    <w:p>
+      <w:pPr>
+        <w:rPr>
+          <w:lang w:val="es-ES"/>
+        </w:rPr>
+      </w:pPr>
+      <w:hyperlink r:id="rId21" w:history="1">
+        <w:r>
+          <w:rPr>
+            <w:rStyle w:val="Hipervnculo"/>
+            <w:lang w:val="es-ES"/>
+          </w:rPr>
+          <w:t>https://www.youtube.com/watch?v=t4pbPOEzEiE</w:t>
+        </w:r>
+      </w:hyperlink>
+    </w:p>
+    <w:p>
+      <w:pPr>
+        <w:rPr>
+          <w:lang w:val="es-ES"/>
+        </w:rPr>
+      </w:pPr>
+    </w:p>
+    <w:p>
+      <w:pPr>
+        <w:rPr>
+          <w:lang w:val="es-ES"/>
+        </w:rPr>
+      </w:pPr>
+      <w:hyperlink r:id="rId22" w:history="1">
+        <w:r>
+          <w:rPr>
+            <w:rStyle w:val="Hipervnculo"/>
+            <w:lang w:val="es-ES"/>
+          </w:rPr>
+          <w:t>https://merida.anahuac.mx/tecnia/blog/herramientas-para-programadores-web</w:t>
+        </w:r>
+      </w:hyperlink>
+    </w:p>
+    <w:p>
+      <w:pPr>
+        <w:rPr>
+          <w:lang w:val="es-ES"/>
+        </w:rPr>
+      </w:pPr>
+    </w:p>
+    <w:p>
+      <w:pPr>
+        <w:rPr>
+          <w:lang w:val="es-ES"/>
+        </w:rPr>
+      </w:pPr>
+      <w:hyperlink r:id="rId23" w:history="1">
+        <w:r>
+          <w:rPr>
+            <w:rStyle w:val="Hipervnculo"/>
+            <w:lang w:val="es-ES"/>
+          </w:rPr>
+          <w:t>https://www.hostinger.es/tutoriales/herramientas-de-programacion</w:t>
+        </w:r>
+      </w:hyperlink>
+    </w:p>
+    <w:p>
+      <w:pPr>
+        <w:rPr>
+          <w:lang w:val="es-ES"/>
+        </w:rPr>
+      </w:pPr>
+    </w:p>
+    <w:p>
+      <w:pPr>
+        <w:rPr>
+          <w:lang w:val="es-ES"/>
+        </w:rPr>
+      </w:pPr>
+      <w:hyperlink r:id="rId24" w:history="1">
+        <w:r>
+          <w:rPr>
+            <w:rStyle w:val="Hipervnculo"/>
+            <w:lang w:val="es-ES"/>
+          </w:rPr>
+          <w:t>https://www.tokioschool.com/noticias/herramientas-programacion/</w:t>
+        </w:r>
+      </w:hyperlink>
+    </w:p>
+    <w:p>
+      <w:pPr>
+        <w:rPr>
+          <w:lang w:val="es-ES"/>
+        </w:rPr>
+      </w:pPr>
+    </w:p>
+    <w:p>
+      <w:pPr>
+        <w:rPr>
+          <w:lang w:val="es-ES"/>
+        </w:rPr>
+      </w:pPr>
+      <w:hyperlink r:id="rId25" w:history="1">
+        <w:r>
+          <w:rPr>
+            <w:rStyle w:val="Hipervnculo"/>
+            <w:lang w:val="es-ES"/>
+          </w:rPr>
+          <w:t>https://asana.com/es/resources/process-documentation</w:t>
+        </w:r>
+      </w:hyperlink>
+    </w:p>
+    <w:p>
+      <w:pPr>
+        <w:rPr>
+          <w:lang w:val="es-ES"/>
+        </w:rPr>
+      </w:pPr>
+    </w:p>
+    <w:p>
+      <w:pPr>
+        <w:rPr>
+          <w:lang w:val="es-ES"/>
+        </w:rPr>
+      </w:pPr>
+      <w:hyperlink r:id="rId26" w:history="1">
+        <w:r>
+          <w:rPr>
+            <w:rStyle w:val="Hipervnculo"/>
+            <w:lang w:val="es-ES"/>
+          </w:rPr>
+          <w:t>https://es.wikipedia.org/wiki/Proceso_para_el_desarrollo_de_software</w:t>
+        </w:r>
+      </w:hyperlink>
+    </w:p>
+    <w:p>
+      <w:pPr>
+        <w:rPr>
+          <w:lang w:val="es-ES"/>
+        </w:rPr>
+      </w:pPr>
+    </w:p>
+    <w:p>
+      <w:pPr>
+        <w:rPr>
+          <w:lang w:val="es-ES"/>
+        </w:rPr>
+      </w:pPr>
+      <w:hyperlink r:id="rId27" w:history="1">
+        <w:r>
+          <w:rPr>
+            <w:rStyle w:val="Hipervnculo"/>
+            <w:lang w:val="es-ES"/>
+          </w:rPr>
+          <w:t>https://www.youtube.com/watch?v=s5ABwHaN7as</w:t>
+        </w:r>
+      </w:hyperlink>
+    </w:p>
+    <w:p>
+      <w:pPr>
+        <w:rPr>
+          <w:lang w:val="es-ES"/>
+        </w:rPr>
+      </w:pPr>
+    </w:p>
+    <w:p>
+      <w:pPr>
+        <w:rPr>
+          <w:lang w:val="es-ES"/>
+        </w:rPr>
+      </w:pPr>
+      <w:hyperlink r:id="rId28" w:history="1">
+        <w:r>
+          <w:rPr>
+            <w:rStyle w:val="Hipervnculo"/>
+            <w:lang w:val="es-ES"/>
+          </w:rPr>
+          <w:t>https://www.youtube.com/watch?v=Cnheob-ohtE</w:t>
+        </w:r>
+      </w:hyperlink>
+    </w:p>
+    <w:p>
+      <w:pPr>
+        <w:rPr>
+          <w:lang w:val="es-ES"/>
+        </w:rPr>
+      </w:pPr>
+    </w:p>
+    <w:p>
+      <w:pPr>
+        <w:rPr>
+          <w:lang w:val="es-ES"/>
+        </w:rPr>
+      </w:pPr>
+    </w:p>
     <w:sectPr>
       <w:pgSz w:w="12240" w:h="15840"/>
       <w:pgMar w:top="720" w:right="1440" w:bottom="720" w:left="1440" w:header="720" w:footer="0" w:gutter="0"/>
@@ -4679,7 +5049,7 @@
 <w:numbering xmlns:wpc="http://schemas.microsoft.com/office/word/2010/wordprocessingCanvas" xmlns:cx="http://schemas.microsoft.com/office/drawing/2014/chartex" xmlns:cx1="http://schemas.microsoft.com/office/drawing/2015/9/8/chartex" xmlns:cx2="http://schemas.microsoft.com/office/drawing/2015/10/21/chartex" xmlns:cx3="http://schemas.microsoft.com/office/drawing/2016/5/9/chartex" xmlns:cx4="http://schemas.microsoft.com/office/drawing/2016/5/10/chartex" xmlns:cx5="http://schemas.microsoft.com/office/drawing/2016/5/11/chartex" xmlns:cx6="http://schemas.microsoft.com/office/drawing/2016/5/12/chartex" xmlns:cx7="http://schemas.microsoft.com/office/drawing/2016/5/13/chartex" xmlns:cx8="http://schemas.microsoft.com/office/drawing/2016/5/14/chartex" xmlns:mc="http://schemas.openxmlformats.org/markup-compatibility/2006" xmlns:aink="http://schemas.microsoft.com/office/drawing/2016/ink" xmlns:am3d="http://schemas.microsoft.com/office/drawing/2017/model3d" xmlns:o="urn:schemas-microsoft-com:office:office" xmlns:oel="http://schemas.microsoft.com/office/2019/extlst" xmlns:r="http://schemas.openxmlformats.org/officeDocument/2006/relationships" xmlns:m="http://schemas.openxmlformats.org/officeDocument/2006/math" xmlns:v="urn:schemas-microsoft-com:vml" xmlns:wp14="http://schemas.microsoft.com/office/word/2010/wordprocessingDrawing" xmlns:wp="http://schemas.openxmlformats.org/drawingml/2006/wordprocessingDrawing" xmlns:w10="urn:schemas-microsoft-com:office:word" xmlns:w="http://schemas.openxmlformats.org/wordprocessingml/2006/main" xmlns:w14="http://schemas.microsoft.com/office/word/2010/wordml" xmlns:w15="http://schemas.microsoft.com/office/word/2012/wordml" xmlns:w16cex="http://schemas.microsoft.com/office/word/2018/wordml/cex" xmlns:w16cid="http://schemas.microsoft.com/office/word/2016/wordml/cid" xmlns:w16="http://schemas.microsoft.com/office/word/2018/wordml" xmlns:w16du="http://schemas.microsoft.com/office/word/2023/wordml/word16du" xmlns:w16sdtdh="http://schemas.microsoft.com/office/word/2020/wordml/sdtdatahash" xmlns:w16se="http://schemas.microsoft.com/office/word/2015/wordml/symex" xmlns:wpg="http://schemas.microsoft.com/office/word/2010/wordprocessingGroup" xmlns:wpi="http://schemas.microsoft.com/office/word/2010/wordprocessingInk" xmlns:wne="http://schemas.microsoft.com/office/word/2006/wordml" xmlns:wps="http://schemas.microsoft.com/office/word/2010/wordprocessingShape" mc:Ignorable="w14 w15 w16se w16cid w16 w16cex w16sdtdh w16du wp14">
   <w:numPicBullet w:numPicBulletId="0">
     <w:pict>
-      <v:rect id="_x0000_i1048" style="width:0;height:1.5pt" o:hralign="center" o:bullet="t" o:hrstd="t" o:hr="t" fillcolor="#a0a0a0" stroked="f"/>
+      <v:rect id="_x0000_i1044" style="width:0;height:1.5pt" o:hralign="center" o:bullet="t" o:hrstd="t" o:hr="t" fillcolor="#a0a0a0" stroked="f"/>
     </w:pict>
   </w:numPicBullet>
   <w:abstractNum w:abstractNumId="0" w15:restartNumberingAfterBreak="0">
@@ -20853,6 +21223,7 @@
   <w:style w:type="character" w:default="1" w:styleId="Fuentedeprrafopredeter">
     <w:name w:val="Default Paragraph Font"/>
     <w:uiPriority w:val="1"/>
+    <w:semiHidden/>
     <w:unhideWhenUsed/>
   </w:style>
   <w:style w:type="table" w:default="1" w:styleId="Tablanormal">
@@ -22021,6 +22392,32 @@
         </w:p>
       </w:docPartBody>
     </w:docPart>
+    <w:docPart>
+      <w:docPartPr>
+        <w:name w:val="285626E95D524078970145598A1DC6FE"/>
+        <w:category>
+          <w:name w:val="General"/>
+          <w:gallery w:val="placeholder"/>
+        </w:category>
+        <w:types>
+          <w:type w:val="bbPlcHdr"/>
+        </w:types>
+        <w:behaviors>
+          <w:behavior w:val="content"/>
+        </w:behaviors>
+        <w:guid w:val="{A261EA95-96FE-4A52-9849-D638862059C4}"/>
+      </w:docPartPr>
+      <w:docPartBody>
+        <w:p>
+          <w:pPr>
+            <w:pStyle w:val="285626E95D524078970145598A1DC6FE"/>
+          </w:pPr>
+          <w:r>
+            <w:t>Q2</w:t>
+          </w:r>
+        </w:p>
+      </w:docPartBody>
+    </w:docPart>
   </w:docParts>
 </w:glossaryDocument>
 </file>
@@ -22237,6 +22634,7 @@
     <w:rsid w:val="005B1A24"/>
     <w:rsid w:val="005E7998"/>
     <w:rsid w:val="00623DB6"/>
+    <w:rsid w:val="006625DA"/>
     <w:rsid w:val="006C19AA"/>
     <w:rsid w:val="006D7FFD"/>
     <w:rsid w:val="00731ABA"/>
@@ -22249,6 +22647,8 @@
     <w:rsid w:val="00837245"/>
     <w:rsid w:val="008709CF"/>
     <w:rsid w:val="008B62E8"/>
+    <w:rsid w:val="008B6554"/>
+    <w:rsid w:val="008E2CBB"/>
     <w:rsid w:val="009363B4"/>
     <w:rsid w:val="009366AB"/>
     <w:rsid w:val="00990CAE"/>
@@ -22934,6 +23334,18 @@
       <w:lang w:val="es-ES" w:eastAsia="es-ES"/>
     </w:rPr>
   </w:style>
+  <w:style w:type="paragraph" w:customStyle="1" w:styleId="285626E95D524078970145598A1DC6FE">
+    <w:name w:val="285626E95D524078970145598A1DC6FE"/>
+    <w:rsid w:val="008B6554"/>
+    <w:pPr>
+      <w:spacing w:line="259" w:lineRule="auto"/>
+    </w:pPr>
+    <w:rPr>
+      <w:sz w:val="22"/>
+      <w:szCs w:val="22"/>
+      <w:lang w:val="es-ES" w:eastAsia="es-ES"/>
+    </w:rPr>
+  </w:style>
 </w:styles>
 </file>
 
@@ -23155,30 +23567,6 @@
 </file>
 
 <file path=customXml/item2.xml><?xml version="1.0" encoding="utf-8"?>
-<p:properties xmlns:p="http://schemas.microsoft.com/office/2006/metadata/properties" xmlns:xsi="http://www.w3.org/2001/XMLSchema-instance" xmlns:pc="http://schemas.microsoft.com/office/infopath/2007/PartnerControls">
-  <documentManagement>
-    <_ip_UnifiedCompliancePolicyUIAction xmlns="http://schemas.microsoft.com/sharepoint/v3" xsi:nil="true"/>
-    <Image xmlns="71af3243-3dd4-4a8d-8c0d-dd76da1f02a5">
-      <Url xsi:nil="true"/>
-      <Description xsi:nil="true"/>
-    </Image>
-    <Status xmlns="71af3243-3dd4-4a8d-8c0d-dd76da1f02a5">Not started</Status>
-    <Background xmlns="71af3243-3dd4-4a8d-8c0d-dd76da1f02a5">false</Background>
-    <_ip_UnifiedCompliancePolicyProperties xmlns="http://schemas.microsoft.com/sharepoint/v3" xsi:nil="true"/>
-    <ImageTagsTaxHTField xmlns="71af3243-3dd4-4a8d-8c0d-dd76da1f02a5">
-      <Terms xmlns="http://schemas.microsoft.com/office/infopath/2007/PartnerControls"/>
-    </ImageTagsTaxHTField>
-    <TaxCatchAll xmlns="230e9df3-be65-4c73-a93b-d1236ebd677e" xsi:nil="true"/>
-    <MediaServiceKeyPoints xmlns="71af3243-3dd4-4a8d-8c0d-dd76da1f02a5" xsi:nil="true"/>
-  </documentManagement>
-</p:properties>
-</file>
-
-<file path=customXml/item3.xml><?xml version="1.0" encoding="utf-8"?>
-<b:Sources xmlns:b="http://schemas.openxmlformats.org/officeDocument/2006/bibliography" xmlns="http://schemas.openxmlformats.org/officeDocument/2006/bibliography" SelectedStyle="\APASixthEditionOfficeOnline.xsl" StyleName="APA" Version="6"/>
-</file>
-
-<file path=customXml/item4.xml><?xml version="1.0" encoding="utf-8"?>
 <ct:contentTypeSchema xmlns:ct="http://schemas.microsoft.com/office/2006/metadata/contentType" xmlns:ma="http://schemas.microsoft.com/office/2006/metadata/properties/metaAttributes" ct:_="" ma:_="" ma:contentTypeName="Document" ma:contentTypeID="0x01010079F111ED35F8CC479449609E8A0923A6" ma:contentTypeVersion="28" ma:contentTypeDescription="Create a new document." ma:contentTypeScope="" ma:versionID="60f5a4f2d2b0abadcf532d48ebf9cb71">
   <xsd:schema xmlns:xsd="http://www.w3.org/2001/XMLSchema" xmlns:xs="http://www.w3.org/2001/XMLSchema" xmlns:p="http://schemas.microsoft.com/office/2006/metadata/properties" xmlns:ns1="http://schemas.microsoft.com/sharepoint/v3" xmlns:ns2="71af3243-3dd4-4a8d-8c0d-dd76da1f02a5" xmlns:ns3="16c05727-aa75-4e4a-9b5f-8a80a1165891" xmlns:ns4="230e9df3-be65-4c73-a93b-d1236ebd677e" targetNamespace="http://schemas.microsoft.com/office/2006/metadata/properties" ma:root="true" ma:fieldsID="7dd78129e6a1811f84807ad11c651531" ns1:_="" ns2:_="" ns3:_="" ns4:_="">
     <xsd:import namespace="http://schemas.microsoft.com/sharepoint/v3"/>
@@ -23490,6 +23878,30 @@
 </ct:contentTypeSchema>
 </file>
 
+<file path=customXml/item3.xml><?xml version="1.0" encoding="utf-8"?>
+<b:Sources xmlns:b="http://schemas.openxmlformats.org/officeDocument/2006/bibliography" xmlns="http://schemas.openxmlformats.org/officeDocument/2006/bibliography" SelectedStyle="\APASixthEditionOfficeOnline.xsl" StyleName="APA" Version="6"/>
+</file>
+
+<file path=customXml/item4.xml><?xml version="1.0" encoding="utf-8"?>
+<p:properties xmlns:p="http://schemas.microsoft.com/office/2006/metadata/properties" xmlns:xsi="http://www.w3.org/2001/XMLSchema-instance" xmlns:pc="http://schemas.microsoft.com/office/infopath/2007/PartnerControls">
+  <documentManagement>
+    <_ip_UnifiedCompliancePolicyUIAction xmlns="http://schemas.microsoft.com/sharepoint/v3" xsi:nil="true"/>
+    <Image xmlns="71af3243-3dd4-4a8d-8c0d-dd76da1f02a5">
+      <Url xsi:nil="true"/>
+      <Description xsi:nil="true"/>
+    </Image>
+    <Status xmlns="71af3243-3dd4-4a8d-8c0d-dd76da1f02a5">Not started</Status>
+    <Background xmlns="71af3243-3dd4-4a8d-8c0d-dd76da1f02a5">false</Background>
+    <_ip_UnifiedCompliancePolicyProperties xmlns="http://schemas.microsoft.com/sharepoint/v3" xsi:nil="true"/>
+    <ImageTagsTaxHTField xmlns="71af3243-3dd4-4a8d-8c0d-dd76da1f02a5">
+      <Terms xmlns="http://schemas.microsoft.com/office/infopath/2007/PartnerControls"/>
+    </ImageTagsTaxHTField>
+    <TaxCatchAll xmlns="230e9df3-be65-4c73-a93b-d1236ebd677e" xsi:nil="true"/>
+    <MediaServiceKeyPoints xmlns="71af3243-3dd4-4a8d-8c0d-dd76da1f02a5" xsi:nil="true"/>
+  </documentManagement>
+</p:properties>
+</file>
+
 <file path=customXml/itemProps1.xml><?xml version="1.0" encoding="utf-8"?>
 <ds:datastoreItem xmlns:ds="http://schemas.openxmlformats.org/officeDocument/2006/customXml" ds:itemID="{57C77F9C-8BCF-4692-B2E4-26011E2A55B4}">
   <ds:schemaRefs>
@@ -23499,26 +23911,6 @@
 </file>
 
 <file path=customXml/itemProps2.xml><?xml version="1.0" encoding="utf-8"?>
-<ds:datastoreItem xmlns:ds="http://schemas.openxmlformats.org/officeDocument/2006/customXml" ds:itemID="{8DE4806E-889F-44E5-89CE-8DBA0CB694CA}">
-  <ds:schemaRefs>
-    <ds:schemaRef ds:uri="http://schemas.microsoft.com/office/2006/metadata/properties"/>
-    <ds:schemaRef ds:uri="http://schemas.microsoft.com/office/infopath/2007/PartnerControls"/>
-    <ds:schemaRef ds:uri="http://schemas.microsoft.com/sharepoint/v3"/>
-    <ds:schemaRef ds:uri="71af3243-3dd4-4a8d-8c0d-dd76da1f02a5"/>
-    <ds:schemaRef ds:uri="230e9df3-be65-4c73-a93b-d1236ebd677e"/>
-  </ds:schemaRefs>
-</ds:datastoreItem>
-</file>
-
-<file path=customXml/itemProps3.xml><?xml version="1.0" encoding="utf-8"?>
-<ds:datastoreItem xmlns:ds="http://schemas.openxmlformats.org/officeDocument/2006/customXml" ds:itemID="{E4E10AD3-AD8B-4B56-B640-42AEB6EC784A}">
-  <ds:schemaRefs>
-    <ds:schemaRef ds:uri="http://schemas.openxmlformats.org/officeDocument/2006/bibliography"/>
-  </ds:schemaRefs>
-</ds:datastoreItem>
-</file>
-
-<file path=customXml/itemProps4.xml><?xml version="1.0" encoding="utf-8"?>
 <ds:datastoreItem xmlns:ds="http://schemas.openxmlformats.org/officeDocument/2006/customXml" ds:itemID="{1778EFC0-41F2-404D-8178-1A299F9AE7A8}">
   <ds:schemaRefs>
     <ds:schemaRef ds:uri="http://schemas.microsoft.com/office/2006/metadata/contentType"/>
@@ -23539,6 +23931,26 @@
 </ds:datastoreItem>
 </file>
 
+<file path=customXml/itemProps3.xml><?xml version="1.0" encoding="utf-8"?>
+<ds:datastoreItem xmlns:ds="http://schemas.openxmlformats.org/officeDocument/2006/customXml" ds:itemID="{E4E10AD3-AD8B-4B56-B640-42AEB6EC784A}">
+  <ds:schemaRefs>
+    <ds:schemaRef ds:uri="http://schemas.openxmlformats.org/officeDocument/2006/bibliography"/>
+  </ds:schemaRefs>
+</ds:datastoreItem>
+</file>
+
+<file path=customXml/itemProps4.xml><?xml version="1.0" encoding="utf-8"?>
+<ds:datastoreItem xmlns:ds="http://schemas.openxmlformats.org/officeDocument/2006/customXml" ds:itemID="{8DE4806E-889F-44E5-89CE-8DBA0CB694CA}">
+  <ds:schemaRefs>
+    <ds:schemaRef ds:uri="http://schemas.microsoft.com/office/2006/metadata/properties"/>
+    <ds:schemaRef ds:uri="http://schemas.microsoft.com/office/infopath/2007/PartnerControls"/>
+    <ds:schemaRef ds:uri="http://schemas.microsoft.com/sharepoint/v3"/>
+    <ds:schemaRef ds:uri="71af3243-3dd4-4a8d-8c0d-dd76da1f02a5"/>
+    <ds:schemaRef ds:uri="230e9df3-be65-4c73-a93b-d1236ebd677e"/>
+  </ds:schemaRefs>
+</ds:datastoreItem>
+</file>
+
 <file path=docMetadata/LabelInfo.xml><?xml version="1.0" encoding="utf-8"?>
 <clbl:labelList xmlns:clbl="http://schemas.microsoft.com/office/2020/mipLabelMetadata"/>
 </file>
</xml_diff>